<commit_message>
Dijkstra algorithm is done.
</commit_message>
<xml_diff>
--- a/docs/Grafo TAD.docx
+++ b/docs/Grafo TAD.docx
@@ -539,7 +539,7 @@
                       <w:szCs w:val="20"/>
                       <w:rtl w:val="0"/>
                     </w:rPr>
-                    <w:t xml:space="preserve">T(value)</w:t>
+                    <w:t xml:space="preserve">T(start)</w:t>
                   </w:r>
                 </w:p>
               </w:tc>
@@ -556,23 +556,6 @@
                       <w:szCs w:val="20"/>
                     </w:rPr>
                   </w:pPr>
-                  <w:sdt>
-                    <w:sdtPr>
-                      <w:tag w:val="goog_rdk_1"/>
-                    </w:sdtPr>
-                    <w:sdtContent>
-                      <w:r>
-                        <w:rPr>
-                          <w:rFonts w:ascii="Arial Unicode MS" w:cs="Arial Unicode MS" w:eastAsia="Arial Unicode MS" w:hAnsi="Arial Unicode MS"/>
-                          <w:color w:val="000000"/>
-                          <w:sz w:val="20"/>
-                          <w:szCs w:val="20"/>
-                          <w:rtl w:val="0"/>
-                        </w:rPr>
-                        <w:t xml:space="preserve">→ Vertex</w:t>
-                      </w:r>
-                    </w:sdtContent>
-                  </w:sdt>
                   <w:r>
                     <w:rPr>
                       <w:rtl w:val="0"/>
@@ -655,7 +638,7 @@
                       <w:szCs w:val="20"/>
                       <w:rtl w:val="0"/>
                     </w:rPr>
-                    <w:t xml:space="preserve">Vertex X Vertex</w:t>
+                    <w:t xml:space="preserve">Vertex X Vertex X weight</w:t>
                   </w:r>
                 </w:p>
               </w:tc>
@@ -672,23 +655,6 @@
                       <w:szCs w:val="20"/>
                     </w:rPr>
                   </w:pPr>
-                  <w:sdt>
-                    <w:sdtPr>
-                      <w:tag w:val="goog_rdk_2"/>
-                    </w:sdtPr>
-                    <w:sdtContent>
-                      <w:r>
-                        <w:rPr>
-                          <w:rFonts w:ascii="Arial Unicode MS" w:cs="Arial Unicode MS" w:eastAsia="Arial Unicode MS" w:hAnsi="Arial Unicode MS"/>
-                          <w:color w:val="000000"/>
-                          <w:sz w:val="20"/>
-                          <w:szCs w:val="20"/>
-                          <w:rtl w:val="0"/>
-                        </w:rPr>
-                        <w:t xml:space="preserve">→Edge</w:t>
-                      </w:r>
-                    </w:sdtContent>
-                  </w:sdt>
                   <w:r>
                     <w:rPr>
                       <w:rtl w:val="0"/>
@@ -771,7 +737,7 @@
                       <w:szCs w:val="20"/>
                       <w:rtl w:val="0"/>
                     </w:rPr>
-                    <w:t xml:space="preserve">Vertex X Grafo</w:t>
+                    <w:t xml:space="preserve">T(value)</w:t>
                   </w:r>
                 </w:p>
               </w:tc>
@@ -790,7 +756,7 @@
                   </w:pPr>
                   <w:sdt>
                     <w:sdtPr>
-                      <w:tag w:val="goog_rdk_3"/>
+                      <w:tag w:val="goog_rdk_1"/>
                     </w:sdtPr>
                     <w:sdtContent>
                       <w:r>
@@ -887,7 +853,7 @@
                       <w:szCs w:val="20"/>
                       <w:rtl w:val="0"/>
                     </w:rPr>
-                    <w:t xml:space="preserve">Vertex X T(value)</w:t>
+                    <w:t xml:space="preserve">T(value)</w:t>
                   </w:r>
                 </w:p>
               </w:tc>
@@ -906,7 +872,7 @@
                   </w:pPr>
                   <w:sdt>
                     <w:sdtPr>
-                      <w:tag w:val="goog_rdk_4"/>
+                      <w:tag w:val="goog_rdk_2"/>
                     </w:sdtPr>
                     <w:sdtContent>
                       <w:r>
@@ -917,14 +883,18 @@
                           <w:szCs w:val="20"/>
                           <w:rtl w:val="0"/>
                         </w:rPr>
-                        <w:t xml:space="preserve">→ Vertex</w:t>
+                        <w:t xml:space="preserve">→ </w:t>
                       </w:r>
                     </w:sdtContent>
                   </w:sdt>
                   <w:r>
                     <w:rPr>
+                      <w:rFonts w:ascii="Arial" w:cs="Arial" w:eastAsia="Arial" w:hAnsi="Arial"/>
+                      <w:sz w:val="20"/>
+                      <w:szCs w:val="20"/>
                       <w:rtl w:val="0"/>
                     </w:rPr>
+                    <w:t xml:space="preserve">MyLinkedList&lt;T&gt;</w:t>
                   </w:r>
                 </w:p>
               </w:tc>
@@ -1003,7 +973,7 @@
                       <w:szCs w:val="20"/>
                       <w:rtl w:val="0"/>
                     </w:rPr>
-                    <w:t xml:space="preserve">Edge X T(value)</w:t>
+                    <w:t xml:space="preserve">weight</w:t>
                   </w:r>
                 </w:p>
               </w:tc>
@@ -1022,7 +992,7 @@
                   </w:pPr>
                   <w:sdt>
                     <w:sdtPr>
-                      <w:tag w:val="goog_rdk_5"/>
+                      <w:tag w:val="goog_rdk_3"/>
                     </w:sdtPr>
                     <w:sdtContent>
                       <w:r>
@@ -1134,7 +1104,7 @@
                   </w:pPr>
                   <w:sdt>
                     <w:sdtPr>
-                      <w:tag w:val="goog_rdk_6"/>
+                      <w:tag w:val="goog_rdk_4"/>
                     </w:sdtPr>
                     <w:sdtContent>
                       <w:r>
@@ -1231,7 +1201,7 @@
                       <w:szCs w:val="20"/>
                       <w:rtl w:val="0"/>
                     </w:rPr>
-                    <w:t xml:space="preserve">Vertex X T(value)</w:t>
+                    <w:t xml:space="preserve">T(value)</w:t>
                   </w:r>
                 </w:p>
               </w:tc>
@@ -1250,7 +1220,7 @@
                   </w:pPr>
                   <w:sdt>
                     <w:sdtPr>
-                      <w:tag w:val="goog_rdk_7"/>
+                      <w:tag w:val="goog_rdk_5"/>
                     </w:sdtPr>
                     <w:sdtContent>
                       <w:r>
@@ -1261,14 +1231,18 @@
                           <w:szCs w:val="20"/>
                           <w:rtl w:val="0"/>
                         </w:rPr>
-                        <w:t xml:space="preserve">→ Vertex</w:t>
+                        <w:t xml:space="preserve">→ </w:t>
                       </w:r>
                     </w:sdtContent>
                   </w:sdt>
                   <w:r>
                     <w:rPr>
+                      <w:rFonts w:ascii="Arial" w:cs="Arial" w:eastAsia="Arial" w:hAnsi="Arial"/>
+                      <w:sz w:val="20"/>
+                      <w:szCs w:val="20"/>
                       <w:rtl w:val="0"/>
                     </w:rPr>
+                    <w:t xml:space="preserve">Vertex</w:t>
                   </w:r>
                 </w:p>
               </w:tc>
@@ -1347,7 +1321,7 @@
                       <w:szCs w:val="20"/>
                       <w:rtl w:val="0"/>
                     </w:rPr>
-                    <w:t xml:space="preserve">Vertex X Vertex</w:t>
+                    <w:t xml:space="preserve">weight</w:t>
                   </w:r>
                 </w:p>
               </w:tc>
@@ -1364,23 +1338,6 @@
                       <w:szCs w:val="20"/>
                     </w:rPr>
                   </w:pPr>
-                  <w:sdt>
-                    <w:sdtPr>
-                      <w:tag w:val="goog_rdk_8"/>
-                    </w:sdtPr>
-                    <w:sdtContent>
-                      <w:r>
-                        <w:rPr>
-                          <w:rFonts w:ascii="Arial Unicode MS" w:cs="Arial Unicode MS" w:eastAsia="Arial Unicode MS" w:hAnsi="Arial Unicode MS"/>
-                          <w:color w:val="000000"/>
-                          <w:sz w:val="20"/>
-                          <w:szCs w:val="20"/>
-                          <w:rtl w:val="0"/>
-                        </w:rPr>
-                        <w:t xml:space="preserve">→ Edge</w:t>
-                      </w:r>
-                    </w:sdtContent>
-                  </w:sdt>
                   <w:r>
                     <w:rPr>
                       <w:rtl w:val="0"/>
@@ -4813,7 +4770,7 @@
 
 <file path=customXML/item1.xml><?xml version="1.0" encoding="utf-8"?>
 <go:gDocsCustomXmlDataStorage xmlns:go="http://customooxmlschemas.google.com/" xmlns:r="http://schemas.openxmlformats.org/officeDocument/2006/relationships">
-  <go:docsCustomData xmlns:go="http://customooxmlschemas.google.com/" roundtripDataSignature="AMtx7misQGkCsu+NWXB33BgnlaZJQe6Hww==">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</go:docsCustomData>
+  <go:docsCustomData xmlns:go="http://customooxmlschemas.google.com/" roundtripDataSignature="AMtx7mgWq29tQ1Pw+e3tRNnJvJepoG+48g==">AMUW2mWYzlYbU6zbTwEdIInEExpAVZ2JkPcxPw4yIRFkCFI+5hHXoqNmduYo1uYQsvxBEZToi12FsuOEo1J8kCzPTkaUpUjLxIkTN944KR+H7UbYtkRuFJNSS/8yGucubHzNQZRGT6b69l24y1vzwFC/2KLYdjXxJCxm5hi3O+Oo+zmTqOzxo6riIC833ZBsQNefcL/t+Uemafcq73W5a8t+dN45zmOZYgDfb0PJTpUXoErUkBj35YiV6fcicCwYg2FfS0otQ1F2eLRF1O7sJ7lDL3tf85BP8+HS0KozoHKROCBSi7z1btMl2fwiz0k2gbQ8W+Gmn5qFtAcjIEI4XBI+6pUJ8F0Cee8wIo6WUk/FEMxcDTiMepeC6PTNSGN5PFVqibNCT2NUg8evc7mIodF3JbI+uwHcRw==</go:docsCustomData>
 </go:gDocsCustomXmlDataStorage>
 </file>
 

</xml_diff>